<commit_message>
Added more detail to documentation
</commit_message>
<xml_diff>
--- a/Documentation/CompanyCtrl/CompanyV1.docx
+++ b/Documentation/CompanyCtrl/CompanyV1.docx
@@ -10,6 +10,7 @@
           <w:docPartUnique/>
         </w:docPartObj>
       </w:sdtPr>
+      <w:sdtEndPr/>
       <w:sdtContent>
         <w:p>
           <w:r>
@@ -184,6 +185,7 @@
                                         <w:calendar w:val="gregorian"/>
                                       </w:date>
                                     </w:sdtPr>
+                                    <w:sdtEndPr/>
                                     <w:sdtContent>
                                       <w:r>
                                         <w:rPr>
@@ -365,6 +367,7 @@
                                   <w:calendar w:val="gregorian"/>
                                 </w:date>
                               </w:sdtPr>
+                              <w:sdtEndPr/>
                               <w:sdtContent>
                                 <w:r>
                                   <w:rPr>
@@ -618,6 +621,7 @@
                                     <w:dataBinding w:prefixMappings="xmlns:ns0='http://schemas.microsoft.com/office/2006/coverPageProps' " w:xpath="/ns0:CoverPageProperties[1]/ns0:Abstract[1]" w:storeItemID="{55AF091B-3C7A-41E3-B477-F2FDAA23CFDA}"/>
                                     <w:text w:multiLine="1"/>
                                   </w:sdtPr>
+                                  <w:sdtEndPr/>
                                   <w:sdtContent>
                                     <w:r>
                                       <w:rPr>
@@ -737,6 +741,7 @@
                               <w:dataBinding w:prefixMappings="xmlns:ns0='http://schemas.microsoft.com/office/2006/coverPageProps' " w:xpath="/ns0:CoverPageProperties[1]/ns0:Abstract[1]" w:storeItemID="{55AF091B-3C7A-41E3-B477-F2FDAA23CFDA}"/>
                               <w:text w:multiLine="1"/>
                             </w:sdtPr>
+                            <w:sdtEndPr/>
                             <w:sdtContent>
                               <w:r>
                                 <w:rPr>
@@ -3022,7 +3027,11 @@
             <w:tcW w:w="5437" w:type="dxa"/>
             <w:vAlign w:val="center"/>
           </w:tcPr>
-          <w:p/>
+          <w:p>
+            <w:r>
+              <w:t>ePart is multi branch capable</w:t>
+            </w:r>
+          </w:p>
         </w:tc>
       </w:tr>
       <w:tr>
@@ -3047,7 +3056,11 @@
             <w:tcW w:w="5437" w:type="dxa"/>
             <w:vAlign w:val="center"/>
           </w:tcPr>
-          <w:p/>
+          <w:p>
+            <w:r>
+              <w:t>Suppliers are associated to a country with country specific properties. Included is the trading currency that Engineparts will be required to effect payment in</w:t>
+            </w:r>
+          </w:p>
         </w:tc>
       </w:tr>
       <w:tr>
@@ -3072,7 +3085,11 @@
             <w:tcW w:w="5437" w:type="dxa"/>
             <w:vAlign w:val="center"/>
           </w:tcPr>
-          <w:p/>
+          <w:p>
+            <w:r>
+              <w:t>All international currencies including conversion rates to ZAR</w:t>
+            </w:r>
+          </w:p>
         </w:tc>
       </w:tr>
       <w:tr>
@@ -3100,7 +3117,15 @@
                 <w:color w:val="000000"/>
                 <w:lang w:eastAsia="en-ZA"/>
               </w:rPr>
-              <w:t>coMaintainEmployees</w:t>
+              <w:t>c</w:t>
+            </w:r>
+            <w:r>
+              <w:rPr>
+                <w:rFonts w:ascii="Calibri" w:eastAsia="Times New Roman" w:hAnsi="Calibri" w:cs="Calibri"/>
+                <w:color w:val="000000"/>
+                <w:lang w:eastAsia="en-ZA"/>
+              </w:rPr>
+              <w:t>oMaintainGlIntegration</w:t>
             </w:r>
             <w:proofErr w:type="spellEnd"/>
           </w:p>
@@ -3119,61 +3144,8 @@
                 <w:lang w:eastAsia="en-ZA"/>
               </w:rPr>
             </w:pPr>
-          </w:p>
-        </w:tc>
-      </w:tr>
-      <w:tr>
-        <w:trPr>
-          <w:trHeight w:val="300"/>
-        </w:trPr>
-        <w:tc>
-          <w:tcPr>
-            <w:tcW w:w="2682" w:type="dxa"/>
-            <w:noWrap/>
-            <w:hideMark/>
-          </w:tcPr>
-          <w:p>
-            <w:pPr>
-              <w:rPr>
-                <w:rFonts w:ascii="Calibri" w:eastAsia="Times New Roman" w:hAnsi="Calibri" w:cs="Calibri"/>
-                <w:color w:val="000000"/>
-                <w:lang w:eastAsia="en-ZA"/>
-              </w:rPr>
-            </w:pPr>
-            <w:proofErr w:type="spellStart"/>
-            <w:r>
-              <w:rPr>
-                <w:rFonts w:ascii="Calibri" w:eastAsia="Times New Roman" w:hAnsi="Calibri" w:cs="Calibri"/>
-                <w:color w:val="000000"/>
-                <w:lang w:eastAsia="en-ZA"/>
-              </w:rPr>
-              <w:t>c</w:t>
-            </w:r>
-            <w:r>
-              <w:rPr>
-                <w:rFonts w:ascii="Calibri" w:eastAsia="Times New Roman" w:hAnsi="Calibri" w:cs="Calibri"/>
-                <w:color w:val="000000"/>
-                <w:lang w:eastAsia="en-ZA"/>
-              </w:rPr>
-              <w:t>oMaintainGlIntegration</w:t>
-            </w:r>
-            <w:proofErr w:type="spellEnd"/>
-          </w:p>
-        </w:tc>
-        <w:tc>
-          <w:tcPr>
-            <w:tcW w:w="5437" w:type="dxa"/>
-            <w:noWrap/>
-            <w:hideMark/>
-          </w:tcPr>
-          <w:p>
-            <w:pPr>
-              <w:rPr>
-                <w:rFonts w:ascii="Calibri" w:eastAsia="Times New Roman" w:hAnsi="Calibri" w:cs="Calibri"/>
-                <w:color w:val="000000"/>
-                <w:lang w:eastAsia="en-ZA"/>
-              </w:rPr>
-            </w:pPr>
+            <w:bookmarkStart w:id="7" w:name="_GoBack"/>
+            <w:bookmarkEnd w:id="7"/>
           </w:p>
         </w:tc>
       </w:tr>
@@ -4115,14 +4087,14 @@
         </w:numPr>
         <w:ind w:left="1276" w:hanging="709"/>
       </w:pPr>
-      <w:bookmarkStart w:id="7" w:name="_Toc525038519"/>
+      <w:bookmarkStart w:id="8" w:name="_Toc525038519"/>
       <w:r>
         <w:t>SQL Stored Procedure</w:t>
       </w:r>
       <w:r>
         <w:t>s</w:t>
       </w:r>
-      <w:bookmarkEnd w:id="7"/>
+      <w:bookmarkEnd w:id="8"/>
     </w:p>
     <w:tbl>
       <w:tblPr>
@@ -4884,6 +4856,7 @@
                 <w:color w:val="000000"/>
                 <w:lang w:eastAsia="en-ZA"/>
               </w:rPr>
+              <w:lastRenderedPageBreak/>
               <w:t>coBranchHomeCreate</w:t>
             </w:r>
             <w:proofErr w:type="spellEnd"/>
@@ -4994,7 +4967,6 @@
                 <w:color w:val="000000"/>
                 <w:lang w:eastAsia="en-ZA"/>
               </w:rPr>
-              <w:lastRenderedPageBreak/>
               <w:t>coBranchRefresh</w:t>
             </w:r>
             <w:proofErr w:type="spellEnd"/>
@@ -7243,8 +7215,6 @@
                 <w:lang w:eastAsia="en-ZA"/>
               </w:rPr>
             </w:pPr>
-            <w:bookmarkStart w:id="8" w:name="_GoBack"/>
-            <w:bookmarkEnd w:id="8"/>
             <w:proofErr w:type="spellStart"/>
             <w:r>
               <w:rPr>
@@ -7307,6 +7277,7 @@
                 <w:color w:val="000000"/>
                 <w:lang w:eastAsia="en-ZA"/>
               </w:rPr>
+              <w:lastRenderedPageBreak/>
               <w:t>CoGetNextIncCtrlRef</w:t>
             </w:r>
             <w:proofErr w:type="spellEnd"/>
@@ -7417,7 +7388,6 @@
                 <w:color w:val="000000"/>
                 <w:lang w:eastAsia="en-ZA"/>
               </w:rPr>
-              <w:lastRenderedPageBreak/>
               <w:t>coGetNextPeriod</w:t>
             </w:r>
             <w:proofErr w:type="spellEnd"/>
@@ -9728,6 +9698,7 @@
                 <w:color w:val="000000"/>
                 <w:lang w:eastAsia="en-ZA"/>
               </w:rPr>
+              <w:lastRenderedPageBreak/>
               <w:t>coRptPoorSearches</w:t>
             </w:r>
             <w:proofErr w:type="spellEnd"/>
@@ -9838,7 +9809,6 @@
                 <w:color w:val="000000"/>
                 <w:lang w:eastAsia="en-ZA"/>
               </w:rPr>
-              <w:lastRenderedPageBreak/>
               <w:t>coRunawayCheck</w:t>
             </w:r>
             <w:proofErr w:type="spellEnd"/>
@@ -11880,7 +11850,6 @@
         </w:rPr>
       </w:pPr>
       <w:r>
-        <w:lastRenderedPageBreak/>
         <w:br w:type="page"/>
       </w:r>
     </w:p>
@@ -17340,7 +17309,7 @@
 </file>
 
 <file path=customXml/itemProps2.xml><?xml version="1.0" encoding="utf-8"?>
-<ds:datastoreItem xmlns:ds="http://schemas.openxmlformats.org/officeDocument/2006/customXml" ds:itemID="{8DD7042D-454A-4E3F-A671-0D5A14E783D9}">
+<ds:datastoreItem xmlns:ds="http://schemas.openxmlformats.org/officeDocument/2006/customXml" ds:itemID="{B67C7D04-E5A0-4CE8-916A-CBFB98845A6F}">
   <ds:schemaRefs>
     <ds:schemaRef ds:uri="http://schemas.openxmlformats.org/officeDocument/2006/bibliography"/>
   </ds:schemaRefs>

</xml_diff>